<commit_message>
Complete redesign and concept idea
</commit_message>
<xml_diff>
--- a/Qr code submission doc.docx
+++ b/Qr code submission doc.docx
@@ -22,16 +22,16 @@
         <mc:AlternateContent>
           <mc:Choice Requires="wps">
             <w:drawing>
-              <wp:anchor distT="0" distB="0" distL="114300" distR="114300" simplePos="0" relativeHeight="251659264" behindDoc="0" locked="0" layoutInCell="1" allowOverlap="1" wp14:anchorId="6B8CF32C" wp14:editId="1A6B8554">
+              <wp:anchor distT="0" distB="0" distL="114300" distR="114300" simplePos="0" relativeHeight="251659264" behindDoc="0" locked="0" layoutInCell="1" allowOverlap="1" wp14:anchorId="6B8CF32C" wp14:editId="5EF02442">
                 <wp:simplePos x="0" y="0"/>
                 <wp:positionH relativeFrom="column">
                   <wp:posOffset>-114300</wp:posOffset>
                 </wp:positionH>
                 <wp:positionV relativeFrom="paragraph">
-                  <wp:posOffset>238125</wp:posOffset>
+                  <wp:posOffset>238124</wp:posOffset>
                 </wp:positionV>
-                <wp:extent cx="5781675" cy="1790700"/>
-                <wp:effectExtent l="0" t="0" r="28575" b="19050"/>
+                <wp:extent cx="5781675" cy="1952625"/>
+                <wp:effectExtent l="0" t="0" r="28575" b="28575"/>
                 <wp:wrapNone/>
                 <wp:docPr id="2" name="Rectangle 2"/>
                 <wp:cNvGraphicFramePr/>
@@ -42,7 +42,7 @@
                       <wps:spPr>
                         <a:xfrm>
                           <a:off x="0" y="0"/>
-                          <a:ext cx="5781675" cy="1790700"/>
+                          <a:ext cx="5781675" cy="1952625"/>
                         </a:xfrm>
                         <a:prstGeom prst="rect">
                           <a:avLst/>
@@ -90,7 +90,7 @@
           </mc:Choice>
           <mc:Fallback>
             <w:pict>
-              <v:rect w14:anchorId="417F2AD7" id="Rectangle 2" o:spid="_x0000_s1026" style="position:absolute;margin-left:-9pt;margin-top:18.75pt;width:455.25pt;height:141pt;z-index:251659264;visibility:visible;mso-wrap-style:square;mso-width-percent:0;mso-height-percent:0;mso-wrap-distance-left:9pt;mso-wrap-distance-top:0;mso-wrap-distance-right:9pt;mso-wrap-distance-bottom:0;mso-position-horizontal:absolute;mso-position-horizontal-relative:text;mso-position-vertical:absolute;mso-position-vertical-relative:text;mso-width-percent:0;mso-height-percent:0;mso-width-relative:margin;mso-height-relative:margin;v-text-anchor:middle" o:gfxdata="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" filled="f" strokecolor="black [3213]" strokeweight="1.75pt"/>
+              <v:rect w14:anchorId="6029B7AB" id="Rectangle 2" o:spid="_x0000_s1026" style="position:absolute;margin-left:-9pt;margin-top:18.75pt;width:455.25pt;height:153.75pt;z-index:251659264;visibility:visible;mso-wrap-style:square;mso-width-percent:0;mso-height-percent:0;mso-wrap-distance-left:9pt;mso-wrap-distance-top:0;mso-wrap-distance-right:9pt;mso-wrap-distance-bottom:0;mso-position-horizontal:absolute;mso-position-horizontal-relative:text;mso-position-vertical:absolute;mso-position-vertical-relative:text;mso-width-percent:0;mso-height-percent:0;mso-width-relative:margin;mso-height-relative:margin;v-text-anchor:middle" o:gfxdata="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" filled="f" strokecolor="black [3213]" strokeweight="1.75pt"/>
             </w:pict>
           </mc:Fallback>
         </mc:AlternateContent>
@@ -196,18 +196,35 @@
     </w:p>
     <w:p>
       <w:r>
-        <w:t>If you would like to submit an anonymous story, please scan the QR code below and submit. The submissions are completely anonymous unless you choose to leave your name.</w:t>
+        <w:t xml:space="preserve">Stories from the backseat was started as a project to collect stories from passengers during Lyft and Uber rides. The idea was to create a collection of stories illustrating the different things people are experiencing in their lives. </w:t>
       </w:r>
     </w:p>
     <w:p>
       <w:r>
-        <w:t>A story can be something funny, inspiring, challenging, sad, happy or whatever you want it to be. The idea is to collect stories from many individuals who are experiencing different things in their lives.</w:t>
+        <w:t>If you would like to submit a story, scan the QR code and submit on the website. It is completely anonymous. Thanks for sharing!</w:t>
       </w:r>
     </w:p>
     <w:p>
-      <w:pPr>
-        <w:jc w:val="center"/>
-      </w:pPr>
+      <w:r>
+        <w:rPr>
+          <w:sz w:val="16"/>
+          <w:szCs w:val="16"/>
+        </w:rPr>
+        <w:t xml:space="preserve">For more information about the project visit </w:t>
+      </w:r>
+      <w:hyperlink r:id="rId5" w:history="1">
+        <w:r>
+          <w:rPr>
+            <w:rStyle w:val="Hyperlink"/>
+            <w:sz w:val="16"/>
+            <w:szCs w:val="16"/>
+          </w:rPr>
+          <w:t>https://www.astoryfromthebackseat.com/about</w:t>
+        </w:r>
+      </w:hyperlink>
+      <w:r>
+        <w:t xml:space="preserve"> </w:t>
+      </w:r>
     </w:p>
     <w:sectPr>
       <w:pgSz w:w="12240" w:h="15840"/>
@@ -645,6 +662,29 @@
     <w:semiHidden/>
     <w:unhideWhenUsed/>
   </w:style>
+  <w:style w:type="character" w:styleId="Hyperlink">
+    <w:name w:val="Hyperlink"/>
+    <w:basedOn w:val="DefaultParagraphFont"/>
+    <w:uiPriority w:val="99"/>
+    <w:unhideWhenUsed/>
+    <w:rsid w:val="00CD6D15"/>
+    <w:rPr>
+      <w:color w:val="0563C1" w:themeColor="hyperlink"/>
+      <w:u w:val="single"/>
+    </w:rPr>
+  </w:style>
+  <w:style w:type="character" w:styleId="UnresolvedMention">
+    <w:name w:val="Unresolved Mention"/>
+    <w:basedOn w:val="DefaultParagraphFont"/>
+    <w:uiPriority w:val="99"/>
+    <w:semiHidden/>
+    <w:unhideWhenUsed/>
+    <w:rsid w:val="00CD6D15"/>
+    <w:rPr>
+      <w:color w:val="605E5C"/>
+      <w:shd w:val="clear" w:color="auto" w:fill="E1DFDD"/>
+    </w:rPr>
+  </w:style>
 </w:styles>
 </file>
 

</xml_diff>